<commit_message>
finished task 2 NN architecture; didn't dare to run; next stage: run and fix bugs
</commit_message>
<xml_diff>
--- a/report.docx
+++ b/report.docx
@@ -455,19 +455,11 @@
           <w:lang w:eastAsia="zh-CN"/>
         </w:rPr>
       </w:pPr>
-      <w:bookmarkStart w:id="0" w:name="_GoBack"/>
-      <w:r>
-        <w:rPr>
-          <w:lang w:eastAsia="zh-CN"/>
-        </w:rPr>
-        <w:t xml:space="preserve">Geology </w:t>
-      </w:r>
-      <w:bookmarkEnd w:id="0"/>
-      <w:r>
-        <w:rPr>
-          <w:lang w:eastAsia="zh-CN"/>
-        </w:rPr>
-        <w:t xml:space="preserve">descriptor: </w:t>
+      <w:r>
+        <w:rPr>
+          <w:lang w:eastAsia="zh-CN"/>
+        </w:rPr>
+        <w:t xml:space="preserve">Geology descriptor: </w:t>
       </w:r>
       <w:r>
         <w:rPr>
@@ -563,6 +555,36 @@
         </w:rPr>
         <w:t>The output categories are encoded by 4 units, in the purpose of avoiding sparse output vectors by equilateral coding. All units have some activation on each pattern, and the maximum distance between vectors is maintained. The final category can be computed through Euclidean distance between predicted values and the five different types [2].</w:t>
       </w:r>
+    </w:p>
+    <w:p>
+      <w:pPr>
+        <w:ind w:firstLine="0"/>
+        <w:rPr>
+          <w:lang w:eastAsia="zh-CN"/>
+        </w:rPr>
+      </w:pPr>
+    </w:p>
+    <w:p>
+      <w:pPr>
+        <w:ind w:firstLine="0"/>
+        <w:rPr>
+          <w:lang w:eastAsia="zh-CN"/>
+        </w:rPr>
+      </w:pPr>
+      <w:r>
+        <w:rPr>
+          <w:lang w:eastAsia="zh-CN"/>
+        </w:rPr>
+        <w:t xml:space="preserve">As </w:t>
+      </w:r>
+      <w:r>
+        <w:rPr>
+          <w:lang w:eastAsia="zh-CN"/>
+        </w:rPr>
+        <w:t>the number of samples is very small (only 190) in this dataset, 5 cross validation is used in order to avoid bad splitting of data.</w:t>
+      </w:r>
+      <w:bookmarkStart w:id="0" w:name="_GoBack"/>
+      <w:bookmarkEnd w:id="0"/>
     </w:p>
     <w:p>
       <w:pPr>
@@ -4933,7 +4955,7 @@
 </file>
 
 <file path=customXml/itemProps1.xml><?xml version="1.0" encoding="utf-8"?>
-<ds:datastoreItem xmlns:ds="http://schemas.openxmlformats.org/officeDocument/2006/customXml" ds:itemID="{79EF18EB-1A81-4840-9EC6-58A689F2741F}">
+<ds:datastoreItem xmlns:ds="http://schemas.openxmlformats.org/officeDocument/2006/customXml" ds:itemID="{68174624-96FE-D049-8213-6F2D17F5628F}">
   <ds:schemaRefs>
     <ds:schemaRef ds:uri="http://schemas.openxmlformats.org/officeDocument/2006/bibliography"/>
   </ds:schemaRefs>

</xml_diff>

<commit_message>
update report a bit
</commit_message>
<xml_diff>
--- a/report.docx
+++ b/report.docx
@@ -19,7 +19,13 @@
         <w:t xml:space="preserve">SIMPLE </w:t>
       </w:r>
       <w:r>
-        <w:t>NEURAL NETWORK AND CASPER TECHNIQUE</w:t>
+        <w:t xml:space="preserve">NEURAL NETWORK, BIMODAL AND </w:t>
+      </w:r>
+      <w:r>
+        <w:t>CASPER TECHNIQUE</w:t>
+      </w:r>
+      <w:r>
+        <w:t>S</w:t>
       </w:r>
     </w:p>
     <w:p>
@@ -27,7 +33,10 @@
         <w:pStyle w:val="author"/>
       </w:pPr>
       <w:r>
-        <w:t>J. He</w:t>
+        <w:t>Jiawen</w:t>
+      </w:r>
+      <w:r>
+        <w:t xml:space="preserve"> He</w:t>
       </w:r>
     </w:p>
     <w:p>
@@ -35,7 +44,7 @@
         <w:pStyle w:val="address"/>
       </w:pPr>
       <w:r>
-        <w:t>College of Engineering and Computer Science</w:t>
+        <w:t>Research School of Computer Science</w:t>
       </w:r>
       <w:r>
         <w:t>, Australian National University</w:t>
@@ -67,6 +76,199 @@
       </w:pPr>
       <w:r>
         <w:rPr>
+          <w:lang w:eastAsia="zh-CN"/>
+        </w:rPr>
+        <w:t xml:space="preserve">The Geographic Information System data was collected from an area in the Nullica State Forest on the south coast of New South Wales. </w:t>
+      </w:r>
+      <w:r>
+        <w:t>Our</w:t>
+      </w:r>
+      <w:r>
+        <w:t xml:space="preserve"> task is to classify the forest supra-type among five options based on geographical features mainly collected by satellite. </w:t>
+      </w:r>
+    </w:p>
+    <w:p>
+      <w:pPr>
+        <w:pStyle w:val="abstract"/>
+      </w:pPr>
+    </w:p>
+    <w:p>
+      <w:pPr>
+        <w:pStyle w:val="abstract"/>
+        <w:rPr>
+          <w:lang w:eastAsia="zh-CN"/>
+        </w:rPr>
+      </w:pPr>
+      <w:r>
+        <w:t xml:space="preserve">We </w:t>
+      </w:r>
+      <w:r>
+        <w:rPr>
+          <w:lang w:eastAsia="zh-CN"/>
+        </w:rPr>
+        <w:t xml:space="preserve">apply </w:t>
+      </w:r>
+      <w:r>
+        <w:rPr>
+          <w:lang w:eastAsia="zh-CN"/>
+        </w:rPr>
+        <w:t>three</w:t>
+      </w:r>
+      <w:r>
+        <w:rPr>
+          <w:lang w:eastAsia="zh-CN"/>
+        </w:rPr>
+        <w:t xml:space="preserve"> kinds of neural network</w:t>
+      </w:r>
+      <w:r>
+        <w:rPr>
+          <w:lang w:eastAsia="zh-CN"/>
+        </w:rPr>
+        <w:t>s</w:t>
+      </w:r>
+      <w:r>
+        <w:rPr>
+          <w:lang w:eastAsia="zh-CN"/>
+        </w:rPr>
+        <w:t xml:space="preserve">, a </w:t>
+      </w:r>
+      <w:r>
+        <w:rPr>
+          <w:lang w:eastAsia="zh-CN"/>
+        </w:rPr>
+        <w:t xml:space="preserve">two-layer neural network, </w:t>
+      </w:r>
+      <w:r>
+        <w:rPr>
+          <w:lang w:eastAsia="zh-CN"/>
+        </w:rPr>
+        <w:t>anot</w:t>
+      </w:r>
+      <w:r>
+        <w:rPr>
+          <w:lang w:eastAsia="zh-CN"/>
+        </w:rPr>
+        <w:t>her with the CasP</w:t>
+      </w:r>
+      <w:r>
+        <w:rPr>
+          <w:lang w:eastAsia="zh-CN"/>
+        </w:rPr>
+        <w:t>er technique</w:t>
+      </w:r>
+      <w:r>
+        <w:rPr>
+          <w:lang w:eastAsia="zh-CN"/>
+        </w:rPr>
+        <w:t xml:space="preserve">, </w:t>
+      </w:r>
+      <w:r>
+        <w:rPr>
+          <w:lang w:eastAsia="zh-CN"/>
+        </w:rPr>
+        <w:t xml:space="preserve">and the third applying Bimodal outlier remover on basis of CasPer, </w:t>
+      </w:r>
+      <w:r>
+        <w:rPr>
+          <w:lang w:eastAsia="zh-CN"/>
+        </w:rPr>
+        <w:t>to give a classification of Forest supra-type based on GIS dataset.</w:t>
+      </w:r>
+      <w:r>
+        <w:rPr>
+          <w:lang w:eastAsia="zh-CN"/>
+        </w:rPr>
+        <w:t xml:space="preserve"> </w:t>
+      </w:r>
+      <w:r>
+        <w:t xml:space="preserve">The neural network result advantages over both techniques, with </w:t>
+      </w:r>
+      <w:r>
+        <w:rPr>
+          <w:lang w:eastAsia="zh-CN"/>
+        </w:rPr>
+        <w:t>significantly higher correctness rate. A detailed analysis and comparison of performance on three methods are discussed in this paper.</w:t>
+      </w:r>
+    </w:p>
+    <w:p>
+      <w:pPr>
+        <w:pStyle w:val="abstract"/>
+        <w:rPr>
+          <w:lang w:eastAsia="zh-CN"/>
+        </w:rPr>
+      </w:pPr>
+    </w:p>
+    <w:p>
+      <w:pPr>
+        <w:pStyle w:val="abstract"/>
+        <w:rPr>
+          <w:b/>
+          <w:lang w:eastAsia="zh-CN"/>
+        </w:rPr>
+      </w:pPr>
+      <w:r>
+        <w:rPr>
+          <w:b/>
+          <w:lang w:eastAsia="zh-CN"/>
+        </w:rPr>
+        <w:t>Keywords</w:t>
+      </w:r>
+    </w:p>
+    <w:p>
+      <w:pPr>
+        <w:pStyle w:val="abstract"/>
+        <w:rPr>
+          <w:lang w:eastAsia="zh-CN"/>
+        </w:rPr>
+      </w:pPr>
+      <w:r>
+        <w:rPr>
+          <w:lang w:eastAsia="zh-CN"/>
+        </w:rPr>
+        <w:t xml:space="preserve">Neural Network; CasPer; </w:t>
+      </w:r>
+      <w:r>
+        <w:rPr>
+          <w:lang w:eastAsia="zh-CN"/>
+        </w:rPr>
+        <w:t xml:space="preserve">Bimodal; </w:t>
+      </w:r>
+      <w:r>
+        <w:rPr>
+          <w:lang w:eastAsia="zh-CN"/>
+        </w:rPr>
+        <w:t>GIS dataset</w:t>
+      </w:r>
+    </w:p>
+    <w:p>
+      <w:pPr>
+        <w:pStyle w:val="Heading1"/>
+        <w:rPr>
+          <w:lang w:eastAsia="zh-CN"/>
+        </w:rPr>
+      </w:pPr>
+      <w:r>
+        <w:rPr>
+          <w:lang w:eastAsia="zh-CN"/>
+        </w:rPr>
+        <w:t>Data</w:t>
+      </w:r>
+      <w:r>
+        <w:rPr>
+          <w:lang w:eastAsia="zh-CN"/>
+        </w:rPr>
+        <w:t xml:space="preserve"> and Preprocessing</w:t>
+      </w:r>
+    </w:p>
+    <w:p>
+      <w:pPr>
+        <w:pStyle w:val="p1a"/>
+        <w:rPr>
+          <w:lang w:eastAsia="zh-CN"/>
+        </w:rPr>
+      </w:pPr>
+      <w:r>
+        <w:rPr>
           <w:rFonts w:hint="eastAsia"/>
         </w:rPr>
         <w:t>G</w:t>
@@ -84,144 +286,340 @@
         <w:t xml:space="preserve">terrain type </w:t>
       </w:r>
       <w:r>
-        <w:t>has</w:t>
-      </w:r>
-      <w:r>
+        <w:t xml:space="preserve">has become intensely important for various applications and research work. With structured and known satellite data, more detailed information can be generated. </w:t>
+      </w:r>
+      <w:r>
+        <w:rPr>
+          <w:lang w:eastAsia="zh-CN"/>
+        </w:rPr>
+        <w:t>The data was integrated from satellite imagery, soil maps and aerial photographs [1].</w:t>
+      </w:r>
+    </w:p>
+    <w:p>
+      <w:pPr>
+        <w:pStyle w:val="p1a"/>
+        <w:rPr>
+          <w:lang w:eastAsia="zh-CN"/>
+        </w:rPr>
+      </w:pPr>
+    </w:p>
+    <w:p>
+      <w:pPr>
+        <w:pStyle w:val="p1a"/>
+        <w:rPr>
+          <w:lang w:eastAsia="zh-CN"/>
+        </w:rPr>
+      </w:pPr>
+      <w:r>
+        <w:rPr>
+          <w:lang w:eastAsia="zh-CN"/>
+        </w:rPr>
+        <w:t>Among the spots explored, this dataset gives us 190 sets of features and forest supra-type classifications. In the raw data, there are 16 values for each plot, including aspect, sin and cos of aspect, altitude, topographic position, slope degree,</w:t>
+      </w:r>
+      <w:r>
+        <w:rPr>
+          <w:lang w:eastAsia="zh-CN"/>
+        </w:rPr>
+        <w:t xml:space="preserve"> geology descriptor,</w:t>
+      </w:r>
+      <w:r>
+        <w:rPr>
+          <w:lang w:eastAsia="zh-CN"/>
+        </w:rPr>
         <w:t xml:space="preserve"> </w:t>
       </w:r>
       <w:r>
-        <w:t>become</w:t>
-      </w:r>
-      <w:r>
-        <w:t xml:space="preserve"> intensely </w:t>
-      </w:r>
-      <w:r>
-        <w:t xml:space="preserve">important </w:t>
-      </w:r>
-      <w:r>
-        <w:t>for various applications and research work.</w:t>
-      </w:r>
-      <w:r>
-        <w:t xml:space="preserve"> </w:t>
-      </w:r>
-      <w:r>
-        <w:t>With structured and known satellite data, more detailed information can be generated.</w:t>
-      </w:r>
-    </w:p>
-    <w:p>
-      <w:pPr>
-        <w:pStyle w:val="abstract"/>
-      </w:pPr>
-    </w:p>
-    <w:p>
-      <w:pPr>
-        <w:pStyle w:val="abstract"/>
-      </w:pPr>
-      <w:r>
-        <w:t xml:space="preserve">The task is to classify the forest supra-type among five options based on geographical features mainly collected by satellite. </w:t>
-      </w:r>
-    </w:p>
-    <w:p>
-      <w:pPr>
-        <w:pStyle w:val="abstract"/>
-      </w:pPr>
-    </w:p>
-    <w:p>
-      <w:pPr>
-        <w:pStyle w:val="abstract"/>
-        <w:rPr>
-          <w:lang w:eastAsia="zh-CN"/>
-        </w:rPr>
-      </w:pPr>
-      <w:r>
-        <w:t xml:space="preserve">We </w:t>
-      </w:r>
-      <w:r>
-        <w:rPr>
-          <w:lang w:eastAsia="zh-CN"/>
-        </w:rPr>
-        <w:t>apply two kinds of neural network</w:t>
-      </w:r>
-      <w:r>
-        <w:rPr>
-          <w:lang w:eastAsia="zh-CN"/>
-        </w:rPr>
-        <w:t>s</w:t>
-      </w:r>
-      <w:r>
-        <w:rPr>
-          <w:lang w:eastAsia="zh-CN"/>
-        </w:rPr>
-        <w:t>, a two-layer neural network and anot</w:t>
-      </w:r>
-      <w:r>
-        <w:rPr>
-          <w:lang w:eastAsia="zh-CN"/>
-        </w:rPr>
-        <w:t>her with the Casper technique</w:t>
-      </w:r>
-      <w:r>
-        <w:rPr>
-          <w:lang w:eastAsia="zh-CN"/>
-        </w:rPr>
-        <w:t>, to give a classification of Forest supra-type based on GIS dataset.</w:t>
-      </w:r>
-      <w:r>
-        <w:rPr>
-          <w:lang w:eastAsia="zh-CN"/>
-        </w:rPr>
-        <w:t xml:space="preserve"> </w:t>
-      </w:r>
-      <w:r>
-        <w:rPr>
-          <w:lang w:eastAsia="zh-CN"/>
-        </w:rPr>
-        <w:t xml:space="preserve">We describe the performance of both methods and </w:t>
-      </w:r>
-      <w:r>
-        <w:rPr>
-          <w:lang w:eastAsia="zh-CN"/>
-        </w:rPr>
-        <w:t>analyze the benefits or lack of benefits. Some comparison with other results performed on the same dataset are also made.</w:t>
-      </w:r>
-    </w:p>
-    <w:p>
-      <w:pPr>
-        <w:pStyle w:val="abstract"/>
-        <w:rPr>
-          <w:lang w:eastAsia="zh-CN"/>
-        </w:rPr>
-      </w:pPr>
-    </w:p>
-    <w:p>
-      <w:pPr>
-        <w:pStyle w:val="abstract"/>
-        <w:rPr>
-          <w:b/>
-          <w:lang w:eastAsia="zh-CN"/>
-        </w:rPr>
-      </w:pPr>
-      <w:r>
-        <w:rPr>
-          <w:b/>
-          <w:lang w:eastAsia="zh-CN"/>
-        </w:rPr>
-        <w:t>Keywords</w:t>
-      </w:r>
-    </w:p>
-    <w:p>
-      <w:pPr>
-        <w:pStyle w:val="abstract"/>
-        <w:rPr>
-          <w:lang w:eastAsia="zh-CN"/>
-        </w:rPr>
-      </w:pPr>
-      <w:r>
-        <w:rPr>
-          <w:lang w:eastAsia="zh-CN"/>
-        </w:rPr>
-        <w:t>Neural Network; CasPer; GIS dataset</w:t>
-      </w:r>
+        <w:rPr>
+          <w:lang w:eastAsia="zh-CN"/>
+        </w:rPr>
+        <w:t>rainfall, temperature, and Landsat TM bands 1 to 7.</w:t>
+      </w:r>
+    </w:p>
+    <w:p>
+      <w:pPr>
+        <w:pStyle w:val="p1a"/>
+        <w:rPr>
+          <w:lang w:eastAsia="zh-CN"/>
+        </w:rPr>
+      </w:pPr>
+    </w:p>
+    <w:p>
+      <w:pPr>
+        <w:pStyle w:val="p1a"/>
+        <w:rPr>
+          <w:lang w:eastAsia="zh-CN"/>
+        </w:rPr>
+      </w:pPr>
+      <w:r>
+        <w:rPr>
+          <w:lang w:eastAsia="zh-CN"/>
+        </w:rPr>
+        <w:t>Some of the features have already been encoded by the geographers who provided the data. We have to decrypt the data and re</w:t>
+      </w:r>
+      <w:r>
+        <w:rPr>
+          <w:lang w:eastAsia="zh-CN"/>
+        </w:rPr>
+        <w:t>structure the inputs and outputs</w:t>
+      </w:r>
+      <w:r>
+        <w:rPr>
+          <w:lang w:eastAsia="zh-CN"/>
+        </w:rPr>
+        <w:t>.</w:t>
+      </w:r>
+      <w:r>
+        <w:rPr>
+          <w:lang w:eastAsia="zh-CN"/>
+        </w:rPr>
+        <w:t xml:space="preserve"> The preprocessing procedures performed on each feature are described as below:</w:t>
+      </w:r>
+    </w:p>
+    <w:p>
+      <w:pPr>
+        <w:pStyle w:val="bulletitem"/>
+        <w:rPr>
+          <w:lang w:eastAsia="zh-CN"/>
+        </w:rPr>
+      </w:pPr>
+      <w:r>
+        <w:rPr>
+          <w:lang w:eastAsia="zh-CN"/>
+        </w:rPr>
+        <w:t>Aspect: It’s originally represented in degrees which has a problem of continuity. To deal with this, the aspect is encoded as four inputs, in which each represents a major direction and spread adjacent directions accordingly [2].</w:t>
+      </w:r>
+    </w:p>
+    <w:p>
+      <w:pPr>
+        <w:pStyle w:val="bulletitem"/>
+        <w:rPr>
+          <w:lang w:eastAsia="zh-CN"/>
+        </w:rPr>
+      </w:pPr>
+      <w:r>
+        <w:rPr>
+          <w:lang w:eastAsia="zh-CN"/>
+        </w:rPr>
+        <w:t>Sin and Cos of aspect: Redundant with Aspect. Not used in our classification.</w:t>
+      </w:r>
+    </w:p>
+    <w:p>
+      <w:pPr>
+        <w:pStyle w:val="bulletitem"/>
+        <w:rPr>
+          <w:lang w:eastAsia="zh-CN"/>
+        </w:rPr>
+      </w:pPr>
+      <w:r>
+        <w:rPr>
+          <w:lang w:eastAsia="zh-CN"/>
+        </w:rPr>
+        <w:t>Altitude: Normalized to 0-1.</w:t>
+      </w:r>
+    </w:p>
+    <w:p>
+      <w:pPr>
+        <w:pStyle w:val="bulletitem"/>
+        <w:rPr>
+          <w:lang w:eastAsia="zh-CN"/>
+        </w:rPr>
+      </w:pPr>
+      <w:r>
+        <w:rPr>
+          <w:lang w:eastAsia="zh-CN"/>
+        </w:rPr>
+        <w:t xml:space="preserve">Topographic position: </w:t>
+      </w:r>
+      <w:r>
+        <w:rPr>
+          <w:lang w:eastAsia="zh-CN"/>
+        </w:rPr>
+        <w:t>Normalized to 0-1.</w:t>
+      </w:r>
+    </w:p>
+    <w:p>
+      <w:pPr>
+        <w:pStyle w:val="bulletitem"/>
+        <w:rPr>
+          <w:lang w:eastAsia="zh-CN"/>
+        </w:rPr>
+      </w:pPr>
+      <w:r>
+        <w:rPr>
+          <w:lang w:eastAsia="zh-CN"/>
+        </w:rPr>
+        <w:t>Slope degree: Normalize to 0-1.</w:t>
+      </w:r>
+    </w:p>
+    <w:p>
+      <w:pPr>
+        <w:pStyle w:val="bulletitem"/>
+        <w:rPr>
+          <w:lang w:eastAsia="zh-CN"/>
+        </w:rPr>
+      </w:pPr>
+      <w:r>
+        <w:rPr>
+          <w:lang w:eastAsia="zh-CN"/>
+        </w:rPr>
+        <w:t xml:space="preserve">Geology descriptor: </w:t>
+      </w:r>
+      <w:r>
+        <w:rPr>
+          <w:lang w:eastAsia="zh-CN"/>
+        </w:rPr>
+        <w:t>Unknown meaning in values. Since the values appear to be categorical and has no particular distribution, we encode it as four inputs, distinguishing between the popular types and the rare ones [2].</w:t>
+      </w:r>
+    </w:p>
+    <w:p>
+      <w:pPr>
+        <w:pStyle w:val="bulletitem"/>
+        <w:rPr>
+          <w:lang w:eastAsia="zh-CN"/>
+        </w:rPr>
+      </w:pPr>
+      <w:r>
+        <w:rPr>
+          <w:lang w:eastAsia="zh-CN"/>
+        </w:rPr>
+        <w:t>Rainfall:</w:t>
+      </w:r>
+      <w:r>
+        <w:rPr>
+          <w:lang w:eastAsia="zh-CN"/>
+        </w:rPr>
+        <w:t xml:space="preserve"> Normalize to 0-1.</w:t>
+      </w:r>
+    </w:p>
+    <w:p>
+      <w:pPr>
+        <w:pStyle w:val="bulletitem"/>
+        <w:rPr>
+          <w:lang w:eastAsia="zh-CN"/>
+        </w:rPr>
+      </w:pPr>
+      <w:r>
+        <w:rPr>
+          <w:lang w:eastAsia="zh-CN"/>
+        </w:rPr>
+        <w:t>Temperature:</w:t>
+      </w:r>
+      <w:r>
+        <w:rPr>
+          <w:lang w:eastAsia="zh-CN"/>
+        </w:rPr>
+        <w:t xml:space="preserve"> Normalize to 0-1.</w:t>
+      </w:r>
+    </w:p>
+    <w:p>
+      <w:pPr>
+        <w:pStyle w:val="bulletitem"/>
+        <w:rPr>
+          <w:lang w:eastAsia="zh-CN"/>
+        </w:rPr>
+      </w:pPr>
+      <w:r>
+        <w:rPr>
+          <w:lang w:eastAsia="zh-CN"/>
+        </w:rPr>
+        <w:t>Landsat bands 1-7</w:t>
+      </w:r>
+      <w:r>
+        <w:rPr>
+          <w:lang w:eastAsia="zh-CN"/>
+        </w:rPr>
+        <w:t>:</w:t>
+      </w:r>
+      <w:r>
+        <w:rPr>
+          <w:lang w:eastAsia="zh-CN"/>
+        </w:rPr>
+        <w:t xml:space="preserve"> Normalize to 0-1.</w:t>
+      </w:r>
+    </w:p>
+    <w:p>
+      <w:pPr>
+        <w:ind w:firstLine="0"/>
+        <w:rPr>
+          <w:lang w:eastAsia="zh-CN"/>
+        </w:rPr>
+      </w:pPr>
+    </w:p>
+    <w:p>
+      <w:pPr>
+        <w:ind w:firstLine="0"/>
+        <w:rPr>
+          <w:lang w:eastAsia="zh-CN"/>
+        </w:rPr>
+      </w:pPr>
+      <w:r>
+        <w:rPr>
+          <w:lang w:eastAsia="zh-CN"/>
+        </w:rPr>
+        <w:t>The output categories are encoded by 4 units, in the purpose of avoiding sparse output vectors by equilateral coding. All units have some activation on each pattern, and the maximum distance between vectors is maintained. The final category can be computed through Euclidean distance between predicted values and the five different types [2].</w:t>
+      </w:r>
+    </w:p>
+    <w:p>
+      <w:pPr>
+        <w:ind w:firstLine="0"/>
+        <w:rPr>
+          <w:lang w:eastAsia="zh-CN"/>
+        </w:rPr>
+      </w:pPr>
+    </w:p>
+    <w:p>
+      <w:pPr>
+        <w:ind w:firstLine="0"/>
+        <w:rPr>
+          <w:lang w:eastAsia="zh-CN"/>
+        </w:rPr>
+      </w:pPr>
+      <w:r>
+        <w:rPr>
+          <w:lang w:eastAsia="zh-CN"/>
+        </w:rPr>
+        <w:t xml:space="preserve">As </w:t>
+      </w:r>
+      <w:r>
+        <w:rPr>
+          <w:lang w:eastAsia="zh-CN"/>
+        </w:rPr>
+        <w:t>the number of samples is very small (only 190) in this da</w:t>
+      </w:r>
+      <w:r>
+        <w:rPr>
+          <w:lang w:eastAsia="zh-CN"/>
+        </w:rPr>
+        <w:t xml:space="preserve">taset, </w:t>
+      </w:r>
+      <w:r>
+        <w:rPr>
+          <w:lang w:eastAsia="zh-CN"/>
+        </w:rPr>
+        <w:t xml:space="preserve">5 </w:t>
+      </w:r>
+      <w:r>
+        <w:rPr>
+          <w:lang w:eastAsia="zh-CN"/>
+        </w:rPr>
+        <w:t>cross validation is used in order to avoid bad splitting of data.</w:t>
+      </w:r>
+    </w:p>
+    <w:p>
+      <w:pPr>
+        <w:ind w:firstLine="0"/>
+        <w:rPr>
+          <w:lang w:eastAsia="zh-CN"/>
+        </w:rPr>
+      </w:pPr>
+    </w:p>
+    <w:p>
+      <w:pPr>
+        <w:ind w:firstLine="0"/>
+        <w:rPr>
+          <w:lang w:eastAsia="zh-CN"/>
+        </w:rPr>
+      </w:pPr>
     </w:p>
     <w:p>
       <w:pPr>
@@ -234,13 +632,8 @@
         <w:rPr>
           <w:lang w:eastAsia="zh-CN"/>
         </w:rPr>
-        <w:t>Data</w:t>
-      </w:r>
-      <w:r>
-        <w:rPr>
-          <w:lang w:eastAsia="zh-CN"/>
-        </w:rPr>
-        <w:t xml:space="preserve"> and Preprocessing</w:t>
+        <w:lastRenderedPageBreak/>
+        <w:t>Method</w:t>
       </w:r>
     </w:p>
     <w:p>
@@ -254,33 +647,39 @@
         <w:rPr>
           <w:lang w:eastAsia="zh-CN"/>
         </w:rPr>
-        <w:t xml:space="preserve">The </w:t>
-      </w:r>
-      <w:r>
-        <w:rPr>
-          <w:lang w:eastAsia="zh-CN"/>
-        </w:rPr>
-        <w:t xml:space="preserve">Geographic Information System data </w:t>
-      </w:r>
-      <w:r>
-        <w:rPr>
-          <w:lang w:eastAsia="zh-CN"/>
-        </w:rPr>
-        <w:t xml:space="preserve">was collected from an area in the </w:t>
-      </w:r>
-      <w:proofErr w:type="spellStart"/>
-      <w:r>
-        <w:rPr>
-          <w:lang w:eastAsia="zh-CN"/>
-        </w:rPr>
-        <w:t>Nullica</w:t>
-      </w:r>
-      <w:proofErr w:type="spellEnd"/>
-      <w:r>
-        <w:rPr>
-          <w:lang w:eastAsia="zh-CN"/>
-        </w:rPr>
-        <w:t xml:space="preserve"> State Forest on the south coast of New South Wales. The data was integrated from satellite imagery, soil maps and aerial photographs [1].</w:t>
+        <w:t xml:space="preserve">We perform </w:t>
+      </w:r>
+      <w:r>
+        <w:rPr>
+          <w:lang w:eastAsia="zh-CN"/>
+        </w:rPr>
+        <w:t>three different method for cross validation</w:t>
+      </w:r>
+      <w:r>
+        <w:rPr>
+          <w:lang w:eastAsia="zh-CN"/>
+        </w:rPr>
+        <w:t>.</w:t>
+      </w:r>
+      <w:r>
+        <w:rPr>
+          <w:lang w:eastAsia="zh-CN"/>
+        </w:rPr>
+        <w:t xml:space="preserve"> This is initially a classification problem, in which forest supra-type is given as target, however, by equilateral encoding discussed above, it is modified into a regression problem. </w:t>
+      </w:r>
+    </w:p>
+    <w:p>
+      <w:pPr>
+        <w:pStyle w:val="heading20"/>
+        <w:rPr>
+          <w:lang w:eastAsia="zh-CN"/>
+        </w:rPr>
+      </w:pPr>
+      <w:r>
+        <w:rPr>
+          <w:lang w:eastAsia="zh-CN"/>
+        </w:rPr>
+        <w:t>Simple Neural Network</w:t>
       </w:r>
     </w:p>
     <w:p>
@@ -290,47 +689,178 @@
           <w:lang w:eastAsia="zh-CN"/>
         </w:rPr>
       </w:pPr>
+      <w:r>
+        <w:rPr>
+          <w:lang w:eastAsia="zh-CN"/>
+        </w:rPr>
+        <w:t>A 2-layer neural network</w:t>
+      </w:r>
+      <w:r>
+        <w:rPr>
+          <w:lang w:eastAsia="zh-CN"/>
+        </w:rPr>
+        <w:t xml:space="preserve"> regression model is </w:t>
+      </w:r>
+      <w:r>
+        <w:rPr>
+          <w:lang w:eastAsia="zh-CN"/>
+        </w:rPr>
+        <w:t xml:space="preserve">performed on GIS dataset. The parameters are </w:t>
+      </w:r>
+      <w:r>
+        <w:rPr>
+          <w:lang w:eastAsia="zh-CN"/>
+        </w:rPr>
+        <w:t xml:space="preserve">defined </w:t>
+      </w:r>
+      <w:r>
+        <w:rPr>
+          <w:lang w:eastAsia="zh-CN"/>
+        </w:rPr>
+        <w:t>as follows:</w:t>
+      </w:r>
+    </w:p>
+    <w:p>
+      <w:pPr>
+        <w:pStyle w:val="dashitem"/>
+        <w:rPr>
+          <w:lang w:eastAsia="zh-CN"/>
+        </w:rPr>
+      </w:pPr>
+      <w:r>
+        <w:rPr>
+          <w:lang w:eastAsia="zh-CN"/>
+        </w:rPr>
+        <w:t>Input size: 20; hidden size: 12; output size: 4</w:t>
+      </w:r>
+    </w:p>
+    <w:p>
+      <w:pPr>
+        <w:pStyle w:val="dashitem"/>
+        <w:rPr>
+          <w:lang w:eastAsia="zh-CN"/>
+        </w:rPr>
+      </w:pPr>
+      <w:r>
+        <w:rPr>
+          <w:lang w:eastAsia="zh-CN"/>
+        </w:rPr>
+        <w:t>Number of epochs: 1000 (number 500 and 1500 have also been tried, in balancing learning and over-fitting, 1000 is set as a preferred choice.)</w:t>
+      </w:r>
+    </w:p>
+    <w:p>
+      <w:pPr>
+        <w:pStyle w:val="dashitem"/>
+        <w:rPr>
+          <w:lang w:eastAsia="zh-CN"/>
+        </w:rPr>
+      </w:pPr>
+      <w:r>
+        <w:rPr>
+          <w:lang w:eastAsia="zh-CN"/>
+        </w:rPr>
+        <w:t xml:space="preserve">Loss function: binary cross entropy. In PyTorch, we use </w:t>
+      </w:r>
+      <w:r>
+        <w:rPr>
+          <w:lang w:eastAsia="zh-CN"/>
+        </w:rPr>
+        <w:t>BCEWithLogitsLoss</w:t>
+      </w:r>
+      <w:r>
+        <w:rPr>
+          <w:lang w:eastAsia="zh-CN"/>
+        </w:rPr>
+        <w:t>, since this includes the activation function (Sigmoid) of last layer, and ensures numerical stability by combining the operations into one single layer.</w:t>
+      </w:r>
+    </w:p>
+    <w:p>
+      <w:pPr>
+        <w:pStyle w:val="dashitem"/>
+        <w:rPr>
+          <w:lang w:eastAsia="zh-CN"/>
+        </w:rPr>
+      </w:pPr>
+      <w:r>
+        <w:rPr>
+          <w:lang w:eastAsia="zh-CN"/>
+        </w:rPr>
+        <w:t xml:space="preserve">Optimizer: </w:t>
+      </w:r>
+      <w:r>
+        <w:rPr>
+          <w:lang w:eastAsia="zh-CN"/>
+        </w:rPr>
+        <w:t xml:space="preserve">Adaptive </w:t>
+      </w:r>
+      <w:r>
+        <w:rPr>
+          <w:lang w:eastAsia="zh-CN"/>
+        </w:rPr>
+        <w:t xml:space="preserve">Moment </w:t>
+      </w:r>
+      <w:r>
+        <w:rPr>
+          <w:lang w:eastAsia="zh-CN"/>
+        </w:rPr>
+        <w:t>Estimation</w:t>
+      </w:r>
+      <w:r>
+        <w:rPr>
+          <w:lang w:eastAsia="zh-CN"/>
+        </w:rPr>
+        <w:t xml:space="preserve"> (Adam in PyTorch). This </w:t>
+      </w:r>
+      <w:r>
+        <w:rPr>
+          <w:lang w:eastAsia="zh-CN"/>
+        </w:rPr>
+        <w:t xml:space="preserve">avoids the problem of getting stuck in local minima in </w:t>
+      </w:r>
+      <w:r>
+        <w:rPr>
+          <w:lang w:eastAsia="zh-CN"/>
+        </w:rPr>
+        <w:t>stochastic gradient descent</w:t>
+      </w:r>
+      <w:r>
+        <w:rPr>
+          <w:lang w:eastAsia="zh-CN"/>
+        </w:rPr>
+        <w:t xml:space="preserve"> by adapting learning rate [3].</w:t>
+      </w:r>
+    </w:p>
+    <w:p>
+      <w:pPr>
+        <w:pStyle w:val="heading20"/>
+      </w:pPr>
+      <w:r>
+        <w:t>CasPer</w:t>
+      </w:r>
     </w:p>
     <w:p>
       <w:pPr>
         <w:pStyle w:val="p1a"/>
-        <w:rPr>
-          <w:lang w:eastAsia="zh-CN"/>
-        </w:rPr>
-      </w:pPr>
-      <w:r>
-        <w:rPr>
-          <w:lang w:eastAsia="zh-CN"/>
-        </w:rPr>
-        <w:t>Among the spots explored, this dataset gives us 190 sets of features and forest supra-type classifications. In the raw data, there are 16 values for each plot, including aspect, sin and cos of aspect, altitude, topographic position, slope degree,</w:t>
-      </w:r>
-      <w:r>
-        <w:rPr>
-          <w:lang w:eastAsia="zh-CN"/>
-        </w:rPr>
-        <w:t xml:space="preserve"> geology descriptor,</w:t>
-      </w:r>
-      <w:r>
-        <w:rPr>
-          <w:lang w:eastAsia="zh-CN"/>
-        </w:rPr>
-        <w:t xml:space="preserve"> </w:t>
-      </w:r>
-      <w:r>
-        <w:rPr>
-          <w:lang w:eastAsia="zh-CN"/>
-        </w:rPr>
-        <w:t>rainfall, temperature, and Landsat TM bands 1 to 7.</w:t>
+      </w:pPr>
+      <w:r>
+        <w:t>In CasPer</w:t>
+      </w:r>
+    </w:p>
+    <w:p/>
+    <w:p>
+      <w:pPr>
+        <w:pStyle w:val="heading20"/>
+      </w:pPr>
+      <w:r>
+        <w:t>CasPer &amp; Bimodal</w:t>
       </w:r>
     </w:p>
     <w:p>
       <w:pPr>
         <w:pStyle w:val="p1a"/>
-        <w:rPr>
-          <w:lang w:eastAsia="zh-CN"/>
-        </w:rPr>
-      </w:pPr>
-    </w:p>
+      </w:pPr>
+    </w:p>
+    <w:p/>
     <w:p>
       <w:pPr>
         <w:pStyle w:val="p1a"/>
@@ -338,499 +868,39 @@
           <w:lang w:eastAsia="zh-CN"/>
         </w:rPr>
       </w:pPr>
-      <w:r>
-        <w:rPr>
-          <w:lang w:eastAsia="zh-CN"/>
-        </w:rPr>
-        <w:t>Some of the features have already been encoded by the geographers who provided the data. We have to decrypt the data and re</w:t>
-      </w:r>
-      <w:r>
-        <w:rPr>
-          <w:lang w:eastAsia="zh-CN"/>
-        </w:rPr>
-        <w:t>structure the inputs and outputs</w:t>
-      </w:r>
-      <w:r>
-        <w:rPr>
-          <w:lang w:eastAsia="zh-CN"/>
-        </w:rPr>
-        <w:t>.</w:t>
-      </w:r>
-      <w:r>
-        <w:rPr>
-          <w:lang w:eastAsia="zh-CN"/>
-        </w:rPr>
-        <w:t xml:space="preserve"> The preprocessing procedures performed on each feature are described as below:</w:t>
-      </w:r>
-    </w:p>
-    <w:p>
-      <w:pPr>
-        <w:pStyle w:val="bulletitem"/>
-        <w:rPr>
-          <w:lang w:eastAsia="zh-CN"/>
-        </w:rPr>
-      </w:pPr>
-      <w:r>
-        <w:rPr>
-          <w:lang w:eastAsia="zh-CN"/>
-        </w:rPr>
-        <w:lastRenderedPageBreak/>
-        <w:t>Aspect: It’s originally represented in degrees which has a problem of continuity. To deal with this, the aspect is encoded as four inputs, in which each represents a major direction and spread adjacent directions accordingly [2].</w:t>
-      </w:r>
-    </w:p>
-    <w:p>
-      <w:pPr>
-        <w:pStyle w:val="bulletitem"/>
-        <w:rPr>
-          <w:lang w:eastAsia="zh-CN"/>
-        </w:rPr>
-      </w:pPr>
-      <w:r>
-        <w:rPr>
-          <w:lang w:eastAsia="zh-CN"/>
-        </w:rPr>
-        <w:t>Sin and Cos of aspect: Redundant with Aspect. Not used in our classification.</w:t>
-      </w:r>
-    </w:p>
-    <w:p>
-      <w:pPr>
-        <w:pStyle w:val="bulletitem"/>
-        <w:rPr>
-          <w:lang w:eastAsia="zh-CN"/>
-        </w:rPr>
-      </w:pPr>
-      <w:r>
-        <w:rPr>
-          <w:lang w:eastAsia="zh-CN"/>
-        </w:rPr>
-        <w:t>Altitude: Normalized to 0-1.</w:t>
-      </w:r>
-    </w:p>
-    <w:p>
-      <w:pPr>
-        <w:pStyle w:val="bulletitem"/>
-        <w:rPr>
-          <w:lang w:eastAsia="zh-CN"/>
-        </w:rPr>
-      </w:pPr>
-      <w:r>
-        <w:rPr>
-          <w:lang w:eastAsia="zh-CN"/>
-        </w:rPr>
-        <w:t xml:space="preserve">Topographic position: </w:t>
-      </w:r>
-      <w:r>
-        <w:rPr>
-          <w:lang w:eastAsia="zh-CN"/>
-        </w:rPr>
-        <w:t>Normalized to 0-1.</w:t>
-      </w:r>
-    </w:p>
-    <w:p>
-      <w:pPr>
-        <w:pStyle w:val="bulletitem"/>
-        <w:rPr>
-          <w:lang w:eastAsia="zh-CN"/>
-        </w:rPr>
-      </w:pPr>
-      <w:r>
-        <w:rPr>
-          <w:lang w:eastAsia="zh-CN"/>
-        </w:rPr>
-        <w:t>Slope degree: Normalize to 0-1.</w:t>
-      </w:r>
-    </w:p>
-    <w:p>
-      <w:pPr>
-        <w:pStyle w:val="bulletitem"/>
-        <w:rPr>
-          <w:lang w:eastAsia="zh-CN"/>
-        </w:rPr>
-      </w:pPr>
-      <w:r>
-        <w:rPr>
-          <w:lang w:eastAsia="zh-CN"/>
-        </w:rPr>
-        <w:t xml:space="preserve">Geology descriptor: </w:t>
-      </w:r>
-      <w:r>
-        <w:rPr>
-          <w:lang w:eastAsia="zh-CN"/>
-        </w:rPr>
-        <w:t>Unknown meaning in values. Since the values appear to be categorical and has no particular distribution, we encode it as four inputs, distinguishing between the popular types and the rare ones [2].</w:t>
-      </w:r>
-    </w:p>
-    <w:p>
-      <w:pPr>
-        <w:pStyle w:val="bulletitem"/>
-        <w:rPr>
-          <w:lang w:eastAsia="zh-CN"/>
-        </w:rPr>
-      </w:pPr>
-      <w:r>
-        <w:rPr>
-          <w:lang w:eastAsia="zh-CN"/>
-        </w:rPr>
-        <w:t>Rainfall:</w:t>
-      </w:r>
-      <w:r>
-        <w:rPr>
-          <w:lang w:eastAsia="zh-CN"/>
-        </w:rPr>
-        <w:t xml:space="preserve"> Normalize to 0-1.</w:t>
-      </w:r>
-    </w:p>
-    <w:p>
-      <w:pPr>
-        <w:pStyle w:val="bulletitem"/>
-        <w:rPr>
-          <w:lang w:eastAsia="zh-CN"/>
-        </w:rPr>
-      </w:pPr>
-      <w:r>
-        <w:rPr>
-          <w:lang w:eastAsia="zh-CN"/>
-        </w:rPr>
-        <w:t>Temperature:</w:t>
-      </w:r>
-      <w:r>
-        <w:rPr>
-          <w:lang w:eastAsia="zh-CN"/>
-        </w:rPr>
-        <w:t xml:space="preserve"> Normalize to 0-1.</w:t>
-      </w:r>
-    </w:p>
-    <w:p>
-      <w:pPr>
-        <w:pStyle w:val="bulletitem"/>
-        <w:rPr>
-          <w:lang w:eastAsia="zh-CN"/>
-        </w:rPr>
-      </w:pPr>
-      <w:r>
-        <w:rPr>
-          <w:lang w:eastAsia="zh-CN"/>
-        </w:rPr>
-        <w:t>Landsat bands 1-7</w:t>
-      </w:r>
-      <w:r>
-        <w:rPr>
-          <w:lang w:eastAsia="zh-CN"/>
-        </w:rPr>
-        <w:t>:</w:t>
-      </w:r>
-      <w:r>
-        <w:rPr>
-          <w:lang w:eastAsia="zh-CN"/>
-        </w:rPr>
-        <w:t xml:space="preserve"> Normalize to 0-1.</w:t>
-      </w:r>
-    </w:p>
-    <w:p>
-      <w:pPr>
-        <w:ind w:firstLine="0"/>
-        <w:rPr>
-          <w:lang w:eastAsia="zh-CN"/>
-        </w:rPr>
-      </w:pPr>
-    </w:p>
-    <w:p>
-      <w:pPr>
-        <w:ind w:firstLine="0"/>
-        <w:rPr>
-          <w:lang w:eastAsia="zh-CN"/>
-        </w:rPr>
-      </w:pPr>
-      <w:r>
-        <w:rPr>
-          <w:lang w:eastAsia="zh-CN"/>
-        </w:rPr>
-        <w:t>The output categories are encoded by 4 units, in the purpose of avoiding sparse output vectors by equilateral coding. All units have some activation on each pattern, and the maximum distance between vectors is maintained. The final category can be computed through Euclidean distance between predicted values and the five different types [2].</w:t>
-      </w:r>
-    </w:p>
-    <w:p>
-      <w:pPr>
-        <w:ind w:firstLine="0"/>
-        <w:rPr>
-          <w:lang w:eastAsia="zh-CN"/>
-        </w:rPr>
-      </w:pPr>
-    </w:p>
-    <w:p>
-      <w:pPr>
-        <w:ind w:firstLine="0"/>
-        <w:rPr>
-          <w:lang w:eastAsia="zh-CN"/>
-        </w:rPr>
-      </w:pPr>
-      <w:r>
-        <w:rPr>
-          <w:lang w:eastAsia="zh-CN"/>
-        </w:rPr>
-        <w:t xml:space="preserve">As </w:t>
-      </w:r>
-      <w:r>
-        <w:rPr>
-          <w:lang w:eastAsia="zh-CN"/>
-        </w:rPr>
-        <w:t>the number of samples is very small (only 190) in this da</w:t>
-      </w:r>
-      <w:r>
-        <w:rPr>
-          <w:lang w:eastAsia="zh-CN"/>
-        </w:rPr>
-        <w:t xml:space="preserve">taset, </w:t>
-      </w:r>
-      <w:r>
-        <w:rPr>
-          <w:lang w:eastAsia="zh-CN"/>
-        </w:rPr>
-        <w:t xml:space="preserve">5 </w:t>
-      </w:r>
-      <w:r>
-        <w:rPr>
-          <w:lang w:eastAsia="zh-CN"/>
-        </w:rPr>
-        <w:t>cross validation is used in order to avoid bad splitting of data.</w:t>
-      </w:r>
-    </w:p>
-    <w:p>
-      <w:pPr>
-        <w:ind w:firstLine="0"/>
-        <w:rPr>
-          <w:lang w:eastAsia="zh-CN"/>
-        </w:rPr>
-      </w:pPr>
-    </w:p>
-    <w:p>
-      <w:pPr>
-        <w:ind w:firstLine="0"/>
-        <w:rPr>
-          <w:lang w:eastAsia="zh-CN"/>
-        </w:rPr>
-      </w:pPr>
     </w:p>
     <w:p>
       <w:pPr>
         <w:pStyle w:val="Heading1"/>
-        <w:rPr>
-          <w:lang w:eastAsia="zh-CN"/>
-        </w:rPr>
-      </w:pPr>
-      <w:r>
-        <w:rPr>
-          <w:lang w:eastAsia="zh-CN"/>
-        </w:rPr>
-        <w:t>Simple</w:t>
-      </w:r>
-      <w:r>
-        <w:rPr>
-          <w:lang w:eastAsia="zh-CN"/>
-        </w:rPr>
-        <w:t xml:space="preserve"> Neural Network Method</w:t>
+      </w:pPr>
+      <w:r>
+        <w:t>Results and Discussion</w:t>
       </w:r>
     </w:p>
     <w:p>
       <w:pPr>
         <w:pStyle w:val="p1a"/>
-        <w:rPr>
-          <w:lang w:eastAsia="zh-CN"/>
-        </w:rPr>
-      </w:pPr>
-      <w:r>
-        <w:rPr>
-          <w:lang w:eastAsia="zh-CN"/>
-        </w:rPr>
-        <w:t>We perform a vanilla neural network on the dataset for cross validation first.</w:t>
-      </w:r>
-      <w:r>
-        <w:rPr>
-          <w:lang w:eastAsia="zh-CN"/>
-        </w:rPr>
-        <w:t xml:space="preserve"> This is initially a classification problem, in which forest supra-type is given as target, however, by equilateral encoding discussed above, it is modified into a regression problem. </w:t>
-      </w:r>
-    </w:p>
-    <w:p>
-      <w:pPr>
-        <w:pStyle w:val="heading20"/>
-        <w:rPr>
-          <w:lang w:eastAsia="zh-CN"/>
-        </w:rPr>
-      </w:pPr>
-      <w:r>
-        <w:rPr>
-          <w:lang w:eastAsia="zh-CN"/>
-        </w:rPr>
-        <w:t>Parameters</w:t>
+      </w:pPr>
+      <w:r>
+        <w:t>We take the average correctness rate among each five cross-validation process, the best result over 100 run is shown in the following table:</w:t>
       </w:r>
     </w:p>
     <w:p>
       <w:pPr>
         <w:pStyle w:val="p1a"/>
-        <w:rPr>
-          <w:lang w:eastAsia="zh-CN"/>
-        </w:rPr>
-      </w:pPr>
-      <w:r>
-        <w:rPr>
-          <w:lang w:eastAsia="zh-CN"/>
-        </w:rPr>
-        <w:t>The regression model is defined with the following parameters:</w:t>
-      </w:r>
-    </w:p>
-    <w:p>
-      <w:pPr>
-        <w:pStyle w:val="dashitem"/>
-        <w:rPr>
-          <w:lang w:eastAsia="zh-CN"/>
-        </w:rPr>
-      </w:pPr>
-      <w:r>
-        <w:rPr>
-          <w:lang w:eastAsia="zh-CN"/>
-        </w:rPr>
-        <w:t>Input size: 20; hidden size: 12; output size: 4</w:t>
-      </w:r>
-    </w:p>
-    <w:p>
-      <w:pPr>
-        <w:pStyle w:val="dashitem"/>
-        <w:rPr>
-          <w:lang w:eastAsia="zh-CN"/>
-        </w:rPr>
-      </w:pPr>
-      <w:r>
-        <w:rPr>
-          <w:lang w:eastAsia="zh-CN"/>
-        </w:rPr>
-        <w:t>Number of epochs: 1000 (number 500 and 1500 have also been tried, in balancing learning and over-fitting, 1000 is set as a preferred choice.)</w:t>
-      </w:r>
-    </w:p>
-    <w:p>
-      <w:pPr>
-        <w:pStyle w:val="dashitem"/>
-        <w:rPr>
-          <w:lang w:eastAsia="zh-CN"/>
-        </w:rPr>
-      </w:pPr>
-      <w:r>
-        <w:rPr>
-          <w:lang w:eastAsia="zh-CN"/>
-        </w:rPr>
-        <w:t xml:space="preserve">Loss function: binary cross entropy. In PyTorch, we use </w:t>
-      </w:r>
-      <w:r>
-        <w:rPr>
-          <w:lang w:eastAsia="zh-CN"/>
-        </w:rPr>
-        <w:t>BCEWithLogitsLoss</w:t>
-      </w:r>
-      <w:r>
-        <w:rPr>
-          <w:lang w:eastAsia="zh-CN"/>
-        </w:rPr>
-        <w:t>, since this includes the activation function (Sigmoid) of last layer, and ensures numerical stability by combining the operations into one single layer.</w:t>
-      </w:r>
-    </w:p>
-    <w:p>
-      <w:pPr>
-        <w:pStyle w:val="dashitem"/>
-        <w:rPr>
-          <w:lang w:eastAsia="zh-CN"/>
-        </w:rPr>
-      </w:pPr>
-      <w:r>
-        <w:rPr>
-          <w:lang w:eastAsia="zh-CN"/>
-        </w:rPr>
-        <w:t xml:space="preserve">Optimizer: </w:t>
-      </w:r>
-      <w:r>
-        <w:rPr>
-          <w:lang w:eastAsia="zh-CN"/>
-        </w:rPr>
-        <w:t xml:space="preserve">Adaptive </w:t>
-      </w:r>
-      <w:r>
-        <w:rPr>
-          <w:lang w:eastAsia="zh-CN"/>
-        </w:rPr>
-        <w:t xml:space="preserve">Moment </w:t>
-      </w:r>
-      <w:r>
-        <w:rPr>
-          <w:lang w:eastAsia="zh-CN"/>
-        </w:rPr>
-        <w:t>Estimation</w:t>
-      </w:r>
-      <w:r>
-        <w:rPr>
-          <w:lang w:eastAsia="zh-CN"/>
-        </w:rPr>
-        <w:t xml:space="preserve"> (Adam in PyTorch). This </w:t>
-      </w:r>
-      <w:r>
-        <w:rPr>
-          <w:lang w:eastAsia="zh-CN"/>
-        </w:rPr>
-        <w:t xml:space="preserve">avoids the problem of getting stuck in local minima in </w:t>
-      </w:r>
-      <w:r>
-        <w:rPr>
-          <w:lang w:eastAsia="zh-CN"/>
-        </w:rPr>
-        <w:t>stochastic gradient descent</w:t>
-      </w:r>
-      <w:r>
-        <w:rPr>
-          <w:lang w:eastAsia="zh-CN"/>
-        </w:rPr>
-        <w:t xml:space="preserve"> by adapting learning rate [3].</w:t>
-      </w:r>
-    </w:p>
-    <w:p>
-      <w:pPr>
-        <w:pStyle w:val="heading20"/>
-      </w:pPr>
-      <w:r>
-        <w:lastRenderedPageBreak/>
-        <w:t>Performance</w:t>
-      </w:r>
-    </w:p>
-    <w:p>
-      <w:pPr>
-        <w:pStyle w:val="p1a"/>
-      </w:pPr>
-      <w:r>
-        <w:t>The neural network r</w:t>
-      </w:r>
-      <w:r>
-        <w:t>egression model on GIS dataset performs quite well through parameters described above</w:t>
-      </w:r>
-      <w:r>
-        <w:t xml:space="preserve">. </w:t>
-      </w:r>
-      <w:r>
-        <w:t>In the five cross validation processes, the average loss and correctness (proportion of correct classification) on training and testing data are displayed in the following table</w:t>
-      </w:r>
-      <w:r>
-        <w:t>, detailed data are displayed in figure 2.2.1 and 2.2.2</w:t>
-      </w:r>
-      <w:r>
-        <w:t>:</w:t>
-      </w:r>
-    </w:p>
-    <w:p/>
+      </w:pPr>
+    </w:p>
     <w:tbl>
       <w:tblPr>
         <w:tblStyle w:val="TableGrid"/>
+        <w:tblpPr w:leftFromText="180" w:rightFromText="180" w:vertAnchor="text" w:horzAnchor="page" w:tblpX="2350" w:tblpY="118"/>
         <w:tblW w:w="0" w:type="auto"/>
         <w:tblLook w:val="04A0" w:firstRow="1" w:lastRow="0" w:firstColumn="1" w:lastColumn="0" w:noHBand="0" w:noVBand="1"/>
       </w:tblPr>
       <w:tblGrid>
-        <w:gridCol w:w="2296"/>
-        <w:gridCol w:w="2299"/>
-        <w:gridCol w:w="2311"/>
+        <w:gridCol w:w="2377"/>
+        <w:gridCol w:w="2377"/>
+        <w:gridCol w:w="2378"/>
       </w:tblGrid>
       <w:tr>
         <w:trPr>
@@ -1034,296 +1104,7 @@
     <w:p>
       <w:pPr>
         <w:pStyle w:val="p1a"/>
-        <w:rPr>
-          <w:lang w:eastAsia="zh-CN"/>
-        </w:rPr>
-      </w:pPr>
-    </w:p>
-    <w:p>
-      <w:pPr>
-        <w:pStyle w:val="p1a"/>
-        <w:ind w:left="2832"/>
-        <w:rPr>
-          <w:sz w:val="16"/>
-          <w:lang w:eastAsia="zh-CN"/>
-        </w:rPr>
-      </w:pPr>
-      <w:r>
-        <w:rPr>
-          <w:rFonts w:eastAsia="Times New Roman"/>
-          <w:noProof/>
-          <w:sz w:val="24"/>
-          <w:szCs w:val="24"/>
-          <w:lang w:val="en-GB" w:eastAsia="zh-CN"/>
-        </w:rPr>
-        <w:drawing>
-          <wp:anchor distT="0" distB="0" distL="114300" distR="114300" simplePos="0" relativeHeight="251656192" behindDoc="0" locked="0" layoutInCell="1" allowOverlap="1" wp14:anchorId="09207410" wp14:editId="5E41D3BD">
-            <wp:simplePos x="0" y="0"/>
-            <wp:positionH relativeFrom="column">
-              <wp:posOffset>636270</wp:posOffset>
-            </wp:positionH>
-            <wp:positionV relativeFrom="paragraph">
-              <wp:posOffset>222885</wp:posOffset>
-            </wp:positionV>
-            <wp:extent cx="3207385" cy="2411730"/>
-            <wp:effectExtent l="0" t="0" r="0" b="1270"/>
-            <wp:wrapTopAndBottom/>
-            <wp:docPr id="1" name="Picture 1" descr="/Users/for-anaconda/Desktop/Screen Shot 2019-05-04 at 4.31.16 PM.png"/>
-            <wp:cNvGraphicFramePr>
-              <a:graphicFrameLocks xmlns:a="http://schemas.openxmlformats.org/drawingml/2006/main" noChangeAspect="1"/>
-            </wp:cNvGraphicFramePr>
-            <a:graphic xmlns:a="http://schemas.openxmlformats.org/drawingml/2006/main">
-              <a:graphicData uri="http://schemas.openxmlformats.org/drawingml/2006/picture">
-                <pic:pic xmlns:pic="http://schemas.openxmlformats.org/drawingml/2006/picture">
-                  <pic:nvPicPr>
-                    <pic:cNvPr id="0" name="Picture 1" descr="/Users/for-anaconda/Desktop/Screen Shot 2019-05-04 at 4.31.16 PM.png"/>
-                    <pic:cNvPicPr>
-                      <a:picLocks noChangeAspect="1" noChangeArrowheads="1"/>
-                    </pic:cNvPicPr>
-                  </pic:nvPicPr>
-                  <pic:blipFill rotWithShape="1">
-                    <a:blip r:embed="rId8">
-                      <a:extLst>
-                        <a:ext uri="{28A0092B-C50C-407E-A947-70E740481C1C}">
-                          <a14:useLocalDpi xmlns:a14="http://schemas.microsoft.com/office/drawing/2010/main" val="0"/>
-                        </a:ext>
-                      </a:extLst>
-                    </a:blip>
-                    <a:srcRect l="3641" t="15526" r="3885" b="6433"/>
-                    <a:stretch/>
-                  </pic:blipFill>
-                  <pic:spPr bwMode="auto">
-                    <a:xfrm>
-                      <a:off x="0" y="0"/>
-                      <a:ext cx="3207385" cy="2411730"/>
-                    </a:xfrm>
-                    <a:prstGeom prst="rect">
-                      <a:avLst/>
-                    </a:prstGeom>
-                    <a:noFill/>
-                    <a:ln>
-                      <a:noFill/>
-                    </a:ln>
-                    <a:extLst>
-                      <a:ext uri="{53640926-AAD7-44D8-BBD7-CCE9431645EC}">
-                        <a14:shadowObscured xmlns:a14="http://schemas.microsoft.com/office/drawing/2010/main"/>
-                      </a:ext>
-                    </a:extLst>
-                  </pic:spPr>
-                </pic:pic>
-              </a:graphicData>
-            </a:graphic>
-            <wp14:sizeRelH relativeFrom="margin">
-              <wp14:pctWidth>0</wp14:pctWidth>
-            </wp14:sizeRelH>
-            <wp14:sizeRelV relativeFrom="margin">
-              <wp14:pctHeight>0</wp14:pctHeight>
-            </wp14:sizeRelV>
-          </wp:anchor>
-        </w:drawing>
-      </w:r>
-      <w:r>
-        <w:rPr>
-          <w:rFonts w:eastAsia="Times New Roman"/>
-          <w:noProof/>
-          <w:sz w:val="16"/>
-          <w:szCs w:val="24"/>
-          <w:lang w:val="en-GB" w:eastAsia="zh-CN"/>
-        </w:rPr>
-        <w:drawing>
-          <wp:anchor distT="0" distB="0" distL="114300" distR="114300" simplePos="0" relativeHeight="251689984" behindDoc="0" locked="0" layoutInCell="1" allowOverlap="1" wp14:anchorId="753E3D45" wp14:editId="1FEDD0EA">
-            <wp:simplePos x="0" y="0"/>
-            <wp:positionH relativeFrom="column">
-              <wp:posOffset>638810</wp:posOffset>
-            </wp:positionH>
-            <wp:positionV relativeFrom="paragraph">
-              <wp:posOffset>177165</wp:posOffset>
-            </wp:positionV>
-            <wp:extent cx="3315970" cy="2472690"/>
-            <wp:effectExtent l="0" t="0" r="11430" b="0"/>
-            <wp:wrapTopAndBottom/>
-            <wp:docPr id="2" name="Picture 2" descr="/Users/for-anaconda/Desktop/Screen Shot 2019-05-04 at 4.31.31 PM.png"/>
-            <wp:cNvGraphicFramePr>
-              <a:graphicFrameLocks xmlns:a="http://schemas.openxmlformats.org/drawingml/2006/main" noChangeAspect="1"/>
-            </wp:cNvGraphicFramePr>
-            <a:graphic xmlns:a="http://schemas.openxmlformats.org/drawingml/2006/main">
-              <a:graphicData uri="http://schemas.openxmlformats.org/drawingml/2006/picture">
-                <pic:pic xmlns:pic="http://schemas.openxmlformats.org/drawingml/2006/picture">
-                  <pic:nvPicPr>
-                    <pic:cNvPr id="0" name="Picture 3" descr="/Users/for-anaconda/Desktop/Screen Shot 2019-05-04 at 4.31.31 PM.png"/>
-                    <pic:cNvPicPr>
-                      <a:picLocks noChangeAspect="1" noChangeArrowheads="1"/>
-                    </pic:cNvPicPr>
-                  </pic:nvPicPr>
-                  <pic:blipFill rotWithShape="1">
-                    <a:blip r:embed="rId9">
-                      <a:extLst>
-                        <a:ext uri="{28A0092B-C50C-407E-A947-70E740481C1C}">
-                          <a14:useLocalDpi xmlns:a14="http://schemas.microsoft.com/office/drawing/2010/main" val="0"/>
-                        </a:ext>
-                      </a:extLst>
-                    </a:blip>
-                    <a:srcRect l="4319" t="16156" r="3135" b="6460"/>
-                    <a:stretch/>
-                  </pic:blipFill>
-                  <pic:spPr bwMode="auto">
-                    <a:xfrm>
-                      <a:off x="0" y="0"/>
-                      <a:ext cx="3315970" cy="2472690"/>
-                    </a:xfrm>
-                    <a:prstGeom prst="rect">
-                      <a:avLst/>
-                    </a:prstGeom>
-                    <a:noFill/>
-                    <a:ln>
-                      <a:noFill/>
-                    </a:ln>
-                    <a:extLst>
-                      <a:ext uri="{53640926-AAD7-44D8-BBD7-CCE9431645EC}">
-                        <a14:shadowObscured xmlns:a14="http://schemas.microsoft.com/office/drawing/2010/main"/>
-                      </a:ext>
-                    </a:extLst>
-                  </pic:spPr>
-                </pic:pic>
-              </a:graphicData>
-            </a:graphic>
-            <wp14:sizeRelH relativeFrom="margin">
-              <wp14:pctWidth>0</wp14:pctWidth>
-            </wp14:sizeRelH>
-            <wp14:sizeRelV relativeFrom="margin">
-              <wp14:pctHeight>0</wp14:pctHeight>
-            </wp14:sizeRelV>
-          </wp:anchor>
-        </w:drawing>
-      </w:r>
-      <w:r>
-        <w:rPr>
-          <w:sz w:val="16"/>
-          <w:lang w:eastAsia="zh-CN"/>
-        </w:rPr>
-        <w:t xml:space="preserve">          </w:t>
-      </w:r>
-      <w:r>
-        <w:rPr>
-          <w:sz w:val="16"/>
-          <w:lang w:eastAsia="zh-CN"/>
-        </w:rPr>
-        <w:t>Figure 2.2.1</w:t>
-      </w:r>
-    </w:p>
-    <w:p>
-      <w:pPr>
-        <w:pStyle w:val="p1a"/>
-        <w:ind w:left="2832"/>
-        <w:rPr>
-          <w:sz w:val="16"/>
-          <w:lang w:eastAsia="zh-CN"/>
-        </w:rPr>
-      </w:pPr>
-      <w:r>
-        <w:rPr>
-          <w:rFonts w:eastAsia="Times New Roman"/>
-          <w:noProof/>
-          <w:sz w:val="16"/>
-          <w:szCs w:val="24"/>
-          <w:lang w:val="en-GB" w:eastAsia="zh-CN"/>
-        </w:rPr>
-        <w:drawing>
-          <wp:anchor distT="0" distB="0" distL="114300" distR="114300" simplePos="0" relativeHeight="251691008" behindDoc="0" locked="0" layoutInCell="1" allowOverlap="1" wp14:anchorId="44693AD7" wp14:editId="75771C2B">
-            <wp:simplePos x="0" y="0"/>
-            <wp:positionH relativeFrom="column">
-              <wp:posOffset>752508</wp:posOffset>
-            </wp:positionH>
-            <wp:positionV relativeFrom="paragraph">
-              <wp:posOffset>2650289</wp:posOffset>
-            </wp:positionV>
-            <wp:extent cx="3201670" cy="2458085"/>
-            <wp:effectExtent l="0" t="0" r="0" b="5715"/>
-            <wp:wrapTopAndBottom/>
-            <wp:docPr id="3" name="Picture 3" descr="/Users/for-anaconda/Desktop/Screen Shot 2019-05-04 at 4.31.31 PM.png"/>
-            <wp:cNvGraphicFramePr>
-              <a:graphicFrameLocks xmlns:a="http://schemas.openxmlformats.org/drawingml/2006/main" noChangeAspect="1"/>
-            </wp:cNvGraphicFramePr>
-            <a:graphic xmlns:a="http://schemas.openxmlformats.org/drawingml/2006/main">
-              <a:graphicData uri="http://schemas.openxmlformats.org/drawingml/2006/picture">
-                <pic:pic xmlns:pic="http://schemas.openxmlformats.org/drawingml/2006/picture">
-                  <pic:nvPicPr>
-                    <pic:cNvPr id="0" name="Picture 5" descr="/Users/for-anaconda/Desktop/Screen Shot 2019-05-04 at 4.31.31 PM.png"/>
-                    <pic:cNvPicPr>
-                      <a:picLocks noChangeAspect="1" noChangeArrowheads="1"/>
-                    </pic:cNvPicPr>
-                  </pic:nvPicPr>
-                  <pic:blipFill rotWithShape="1">
-                    <a:blip r:embed="rId9">
-                      <a:extLst>
-                        <a:ext uri="{28A0092B-C50C-407E-A947-70E740481C1C}">
-                          <a14:useLocalDpi xmlns:a14="http://schemas.microsoft.com/office/drawing/2010/main" val="0"/>
-                        </a:ext>
-                      </a:extLst>
-                    </a:blip>
-                    <a:srcRect l="5856" t="15893" r="4621" b="6964"/>
-                    <a:stretch/>
-                  </pic:blipFill>
-                  <pic:spPr bwMode="auto">
-                    <a:xfrm>
-                      <a:off x="0" y="0"/>
-                      <a:ext cx="3201670" cy="2458085"/>
-                    </a:xfrm>
-                    <a:prstGeom prst="rect">
-                      <a:avLst/>
-                    </a:prstGeom>
-                    <a:noFill/>
-                    <a:ln>
-                      <a:noFill/>
-                    </a:ln>
-                    <a:extLst>
-                      <a:ext uri="{53640926-AAD7-44D8-BBD7-CCE9431645EC}">
-                        <a14:shadowObscured xmlns:a14="http://schemas.microsoft.com/office/drawing/2010/main"/>
-                      </a:ext>
-                    </a:extLst>
-                  </pic:spPr>
-                </pic:pic>
-              </a:graphicData>
-            </a:graphic>
-            <wp14:sizeRelH relativeFrom="page">
-              <wp14:pctWidth>0</wp14:pctWidth>
-            </wp14:sizeRelH>
-            <wp14:sizeRelV relativeFrom="page">
-              <wp14:pctHeight>0</wp14:pctHeight>
-            </wp14:sizeRelV>
-          </wp:anchor>
-        </w:drawing>
-      </w:r>
-      <w:r>
-        <w:rPr>
-          <w:sz w:val="16"/>
-          <w:lang w:eastAsia="zh-CN"/>
-        </w:rPr>
-        <w:t xml:space="preserve">          </w:t>
-      </w:r>
-      <w:r>
-        <w:rPr>
-          <w:sz w:val="16"/>
-          <w:lang w:eastAsia="zh-CN"/>
-        </w:rPr>
-        <w:t>Figure 2.2.2</w:t>
-      </w:r>
-    </w:p>
-    <w:p>
-      <w:pPr>
-        <w:pStyle w:val="heading10"/>
-      </w:pPr>
-      <w:r>
-        <w:lastRenderedPageBreak/>
-        <w:t>CasPer Technique</w:t>
-      </w:r>
-    </w:p>
-    <w:p>
-      <w:pPr>
-        <w:pStyle w:val="p1a"/>
-      </w:pPr>
-      <w:bookmarkStart w:id="0" w:name="_GoBack"/>
-      <w:bookmarkEnd w:id="0"/>
+      </w:pPr>
     </w:p>
     <w:p>
       <w:pPr>
@@ -1379,11 +1160,192 @@
         </w:rPr>
       </w:pPr>
     </w:p>
+    <w:p>
+      <w:pPr>
+        <w:overflowPunct/>
+        <w:autoSpaceDE/>
+        <w:autoSpaceDN/>
+        <w:adjustRightInd/>
+        <w:spacing w:line="240" w:lineRule="auto"/>
+        <w:ind w:firstLine="0"/>
+        <w:jc w:val="left"/>
+        <w:textAlignment w:val="auto"/>
+        <w:rPr>
+          <w:rFonts w:eastAsia="Times New Roman"/>
+          <w:sz w:val="24"/>
+          <w:szCs w:val="24"/>
+          <w:lang w:val="en-GB" w:eastAsia="zh-CN"/>
+        </w:rPr>
+      </w:pPr>
+    </w:p>
+    <w:p>
+      <w:pPr>
+        <w:overflowPunct/>
+        <w:autoSpaceDE/>
+        <w:autoSpaceDN/>
+        <w:adjustRightInd/>
+        <w:spacing w:line="240" w:lineRule="auto"/>
+        <w:ind w:firstLine="0"/>
+        <w:jc w:val="left"/>
+        <w:textAlignment w:val="auto"/>
+        <w:rPr>
+          <w:rFonts w:eastAsia="Times New Roman"/>
+          <w:sz w:val="24"/>
+          <w:szCs w:val="24"/>
+          <w:lang w:val="en-GB" w:eastAsia="zh-CN"/>
+        </w:rPr>
+      </w:pPr>
+    </w:p>
+    <w:p>
+      <w:pPr>
+        <w:pStyle w:val="Heading1"/>
+        <w:rPr>
+          <w:lang w:val="en-GB" w:eastAsia="zh-CN"/>
+        </w:rPr>
+      </w:pPr>
+      <w:r>
+        <w:rPr>
+          <w:lang w:val="en-GB" w:eastAsia="zh-CN"/>
+        </w:rPr>
+        <w:t>Conclusion and Future Work</w:t>
+      </w:r>
+      <w:bookmarkStart w:id="0" w:name="_GoBack"/>
+      <w:bookmarkEnd w:id="0"/>
+    </w:p>
+    <w:p>
+      <w:pPr>
+        <w:pStyle w:val="heading10"/>
+        <w:numPr>
+          <w:ilvl w:val="0"/>
+          <w:numId w:val="0"/>
+        </w:numPr>
+        <w:ind w:left="567" w:hanging="567"/>
+        <w:rPr>
+          <w:lang w:val="en-GB" w:eastAsia="zh-CN"/>
+        </w:rPr>
+      </w:pPr>
+      <w:r>
+        <w:rPr>
+          <w:lang w:val="en-GB" w:eastAsia="zh-CN"/>
+        </w:rPr>
+        <w:t>Reference:</w:t>
+      </w:r>
+    </w:p>
+    <w:p>
+      <w:pPr>
+        <w:pStyle w:val="referenceitem"/>
+        <w:rPr>
+          <w:lang w:val="en-GB" w:eastAsia="zh-CN"/>
+        </w:rPr>
+      </w:pPr>
+      <w:r>
+        <w:rPr>
+          <w:lang w:val="en-GB" w:eastAsia="zh-CN"/>
+        </w:rPr>
+        <w:t>1.</w:t>
+      </w:r>
+      <w:r>
+        <w:rPr>
+          <w:lang w:val="en-GB" w:eastAsia="zh-CN"/>
+        </w:rPr>
+        <w:t xml:space="preserve"> </w:t>
+      </w:r>
+      <w:r>
+        <w:rPr>
+          <w:lang w:val="en-GB" w:eastAsia="zh-CN"/>
+        </w:rPr>
+        <w:t>Milne, L. K., G</w:t>
+      </w:r>
+      <w:r>
+        <w:rPr>
+          <w:lang w:val="en-GB" w:eastAsia="zh-CN"/>
+        </w:rPr>
+        <w:t xml:space="preserve">edeon, T. D., &amp; Skidmore, A. K. </w:t>
+      </w:r>
+      <w:r>
+        <w:rPr>
+          <w:lang w:val="en-GB" w:eastAsia="zh-CN"/>
+        </w:rPr>
+        <w:t xml:space="preserve">Classifying Dry Sclerophyll Forest from Augmented Satellite Data: Comparing Neural Network, Decision Tree </w:t>
+      </w:r>
+      <w:r>
+        <w:rPr>
+          <w:lang w:val="en-GB" w:eastAsia="zh-CN"/>
+        </w:rPr>
+        <w:t>&amp; Maximum Likelihood.</w:t>
+      </w:r>
+      <w:r>
+        <w:rPr>
+          <w:lang w:val="en-GB" w:eastAsia="zh-CN"/>
+        </w:rPr>
+        <w:t xml:space="preserve"> (1995)</w:t>
+      </w:r>
+    </w:p>
+    <w:p>
+      <w:pPr>
+        <w:pStyle w:val="referenceitem"/>
+        <w:rPr>
+          <w:lang w:val="en-GB" w:eastAsia="zh-CN"/>
+        </w:rPr>
+      </w:pPr>
+      <w:r>
+        <w:rPr>
+          <w:lang w:val="en-GB" w:eastAsia="zh-CN"/>
+        </w:rPr>
+        <w:t>2.</w:t>
+      </w:r>
+      <w:r>
+        <w:rPr>
+          <w:lang w:val="en-GB" w:eastAsia="zh-CN"/>
+        </w:rPr>
+        <w:t xml:space="preserve"> </w:t>
+      </w:r>
+      <w:r>
+        <w:rPr>
+          <w:lang w:val="en-GB" w:eastAsia="zh-CN"/>
+        </w:rPr>
+        <w:t xml:space="preserve">Bustos, RA and Gedeon, T.D. </w:t>
+      </w:r>
+      <w:r>
+        <w:rPr>
+          <w:lang w:val="en-GB" w:eastAsia="zh-CN"/>
+        </w:rPr>
+        <w:t>Decrypting Neural Network Data: A GIS Case Study</w:t>
+      </w:r>
+      <w:r>
+        <w:rPr>
+          <w:lang w:val="en-GB" w:eastAsia="zh-CN"/>
+        </w:rPr>
+        <w:t>. (1995)</w:t>
+      </w:r>
+    </w:p>
+    <w:p>
+      <w:pPr>
+        <w:pStyle w:val="referenceitem"/>
+        <w:rPr>
+          <w:lang w:val="en-GB" w:eastAsia="zh-CN"/>
+        </w:rPr>
+      </w:pPr>
+      <w:r>
+        <w:rPr>
+          <w:lang w:val="en-GB" w:eastAsia="zh-CN"/>
+        </w:rPr>
+        <w:t>3. Diederik P. Kingma, Jimmy Ba. Adam: A Method for Stochastic Optimization. (2014)</w:t>
+      </w:r>
+    </w:p>
+    <w:p>
+      <w:pPr>
+        <w:rPr>
+          <w:lang w:val="en-GB"/>
+        </w:rPr>
+      </w:pPr>
+    </w:p>
+    <w:p/>
     <w:p/>
     <w:sectPr>
-      <w:headerReference w:type="default" r:id="rId10"/>
+      <w:headerReference w:type="default" r:id="rId8"/>
       <w:pgSz w:w="11906" w:h="16838" w:code="9"/>
-      <w:pgMar w:top="2948" w:right="2495" w:bottom="2948" w:left="2495" w:header="2381" w:footer="709" w:gutter="0"/>
+      <w:pgMar w:top="567" w:right="1134" w:bottom="964" w:left="1134" w:header="2381" w:footer="709" w:gutter="0"/>
       <w:cols w:space="708"/>
       <w:titlePg/>
       <w:docGrid w:linePitch="360"/>
@@ -4448,7 +4410,7 @@
     <w:lsdException w:name="Body Text First Indent 2" w:semiHidden="1" w:unhideWhenUsed="1"/>
     <w:lsdException w:name="Note Heading" w:semiHidden="1" w:unhideWhenUsed="1"/>
     <w:lsdException w:name="Body Text 2" w:semiHidden="1" w:unhideWhenUsed="1"/>
-    <w:lsdException w:name="Hyperlink" w:semiHidden="1" w:unhideWhenUsed="1"/>
+    <w:lsdException w:name="Hyperlink" w:semiHidden="1" w:uiPriority="99" w:unhideWhenUsed="1"/>
     <w:lsdException w:name="FollowedHyperlink" w:semiHidden="1" w:unhideWhenUsed="1"/>
     <w:lsdException w:name="Strong" w:qFormat="1"/>
     <w:lsdException w:name="Emphasis" w:qFormat="1"/>
@@ -5110,6 +5072,7 @@
   <w:style w:type="character" w:styleId="Hyperlink">
     <w:name w:val="Hyperlink"/>
     <w:basedOn w:val="DefaultParagraphFont"/>
+    <w:uiPriority w:val="99"/>
     <w:rsid w:val="00BA5679"/>
     <w:rPr>
       <w:color w:val="0000FF"/>
@@ -5393,6 +5356,24 @@
         <w:right w:w="108" w:type="dxa"/>
       </w:tblCellMar>
     </w:tblPr>
+  </w:style>
+  <w:style w:type="paragraph" w:customStyle="1" w:styleId="reference">
+    <w:name w:val="reference"/>
+    <w:basedOn w:val="Normal"/>
+    <w:rsid w:val="006F098E"/>
+    <w:pPr>
+      <w:overflowPunct/>
+      <w:autoSpaceDE/>
+      <w:autoSpaceDN/>
+      <w:adjustRightInd/>
+      <w:spacing w:line="240" w:lineRule="auto"/>
+      <w:ind w:left="227" w:hanging="227"/>
+      <w:textAlignment w:val="auto"/>
+    </w:pPr>
+    <w:rPr>
+      <w:rFonts w:ascii="Times" w:eastAsia="Times New Roman" w:hAnsi="Times"/>
+      <w:sz w:val="18"/>
+    </w:rPr>
   </w:style>
 </w:styles>
 </file>
@@ -5685,7 +5666,7 @@
 </file>
 
 <file path=customXml/itemProps1.xml><?xml version="1.0" encoding="utf-8"?>
-<ds:datastoreItem xmlns:ds="http://schemas.openxmlformats.org/officeDocument/2006/customXml" ds:itemID="{266D2E6E-2BE6-8641-BB28-762DB6785ACF}">
+<ds:datastoreItem xmlns:ds="http://schemas.openxmlformats.org/officeDocument/2006/customXml" ds:itemID="{9EE733AF-BE7F-0649-BC92-8ABD22629BB4}">
   <ds:schemaRefs>
     <ds:schemaRef ds:uri="http://schemas.openxmlformats.org/officeDocument/2006/bibliography"/>
   </ds:schemaRefs>

</xml_diff>